<commit_message>
Se arreglan problemas varios que hacian la presentación de puertas lógicas inestable.
Se agregan fuentes locales para acelerar la carga de la presentación.

Se arreglan los esquemas con problemas de tamaño

Se crea un archivo que actualiza los archivos eps a png
</commit_message>
<xml_diff>
--- a/guias/Lab. 4 - Puerta lógica en IC.docx
+++ b/guias/Lab. 4 - Puerta lógica en IC.docx
@@ -153,10 +153,10 @@
           <w:noProof/>
         </w:rPr>
         <w:drawing>
-          <wp:inline distT="0" distB="0" distL="0" distR="0" wp14:anchorId="5390FC0F" wp14:editId="4416A342">
-            <wp:extent cx="4110088" cy="2028033"/>
+          <wp:inline distT="0" distB="0" distL="0" distR="0" wp14:anchorId="5308B440" wp14:editId="6019AA22">
+            <wp:extent cx="4882101" cy="2409564"/>
             <wp:effectExtent l="0" t="0" r="0" b="0"/>
-            <wp:docPr id="2" name="Imagen 2"/>
+            <wp:docPr id="1" name="Imagen 1" descr="Forma&#10;&#10;Descripción generada automáticamente con confianza media"/>
             <wp:cNvGraphicFramePr>
               <a:graphicFrameLocks xmlns:a="http://schemas.openxmlformats.org/drawingml/2006/main" noChangeAspect="1"/>
             </wp:cNvGraphicFramePr>
@@ -164,10 +164,8 @@
               <a:graphicData uri="http://schemas.openxmlformats.org/drawingml/2006/picture">
                 <pic:pic xmlns:pic="http://schemas.openxmlformats.org/drawingml/2006/picture">
                   <pic:nvPicPr>
-                    <pic:cNvPr id="0" name="Picture 1"/>
-                    <pic:cNvPicPr>
-                      <a:picLocks noChangeAspect="1" noChangeArrowheads="1"/>
-                    </pic:cNvPicPr>
+                    <pic:cNvPr id="1" name="Imagen 1" descr="Forma&#10;&#10;Descripción generada automáticamente con confianza media"/>
+                    <pic:cNvPicPr/>
                   </pic:nvPicPr>
                   <pic:blipFill>
                     <a:blip r:embed="rId7" cstate="print">
@@ -177,23 +175,18 @@
                         </a:ext>
                       </a:extLst>
                     </a:blip>
-                    <a:srcRect/>
                     <a:stretch>
                       <a:fillRect/>
                     </a:stretch>
                   </pic:blipFill>
-                  <pic:spPr bwMode="auto">
+                  <pic:spPr>
                     <a:xfrm>
                       <a:off x="0" y="0"/>
-                      <a:ext cx="4117984" cy="2031929"/>
+                      <a:ext cx="4894527" cy="2415697"/>
                     </a:xfrm>
                     <a:prstGeom prst="rect">
                       <a:avLst/>
                     </a:prstGeom>
-                    <a:noFill/>
-                    <a:ln>
-                      <a:noFill/>
-                    </a:ln>
                   </pic:spPr>
                 </pic:pic>
               </a:graphicData>
@@ -234,25 +227,7 @@
         </w:numPr>
       </w:pPr>
       <w:r>
-        <w:t>Los pines D</w:t>
-      </w:r>
-      <w:r>
-        <w:t>9</w:t>
-      </w:r>
-      <w:r>
-        <w:t xml:space="preserve"> y D</w:t>
-      </w:r>
-      <w:r>
-        <w:t>10</w:t>
-      </w:r>
-      <w:r>
-        <w:t xml:space="preserve"> determinan el comportamiento del pin D</w:t>
-      </w:r>
-      <w:r>
-        <w:t>11</w:t>
-      </w:r>
-      <w:r>
-        <w:t>.</w:t>
+        <w:t>Los pines D9 y D10 determinan el comportamiento del pin D11.</w:t>
       </w:r>
     </w:p>
     <w:p>
@@ -262,6 +237,7 @@
     </w:p>
     <w:p>
       <w:r>
+        <w:lastRenderedPageBreak/>
         <w:t>Responda las siguientes preguntas:</w:t>
       </w:r>
     </w:p>
@@ -274,7 +250,6 @@
         </w:numPr>
       </w:pPr>
       <w:r>
-        <w:lastRenderedPageBreak/>
         <w:t>¿Para qué son utilizadas las resistencias de los pines digitales que se encuentran conectados a tierra (GND)?</w:t>
       </w:r>
     </w:p>
@@ -1143,10 +1118,7 @@
               <w:jc w:val="left"/>
             </w:pPr>
             <w:r>
-              <w:t>Pregunta</w:t>
-            </w:r>
-            <w:r>
-              <w:t xml:space="preserve"> 2</w:t>
+              <w:t>Pregunta 2</w:t>
             </w:r>
           </w:p>
         </w:tc>
@@ -1210,10 +1182,7 @@
               <w:jc w:val="left"/>
             </w:pPr>
             <w:r>
-              <w:t>Pregunta</w:t>
-            </w:r>
-            <w:r>
-              <w:t xml:space="preserve"> 3</w:t>
+              <w:t>Pregunta 3</w:t>
             </w:r>
           </w:p>
         </w:tc>

</xml_diff>

<commit_message>
correcciones menores de imagenes en presentación 02.2
</commit_message>
<xml_diff>
--- a/guias/Lab. 4 - Puerta lógica en IC.docx
+++ b/guias/Lab. 4 - Puerta lógica en IC.docx
@@ -7,13 +7,8 @@
         <w:pStyle w:val="Ttulo"/>
         <w:spacing w:after="0"/>
       </w:pPr>
-      <w:proofErr w:type="spellStart"/>
-      <w:r>
-        <w:t>Lab</w:t>
-      </w:r>
-      <w:proofErr w:type="spellEnd"/>
-      <w:r>
-        <w:t xml:space="preserve">. </w:t>
+      <w:r>
+        <w:t xml:space="preserve">Lab. </w:t>
       </w:r>
       <w:r>
         <w:t xml:space="preserve">4 </w:t>
@@ -44,7 +39,7 @@
         <w:pStyle w:val="Subttulo"/>
       </w:pPr>
       <w:r>
-        <w:t>04</w:t>
+        <w:t>11</w:t>
       </w:r>
       <w:r>
         <w:t>-0</w:t>
@@ -144,188 +139,10 @@
         <w:t xml:space="preserve"> se encuentra integrada en el IC (circuito integrado) mostrado en la figura, sabiendo que esta puerta es de la familia 74xx.</w:t>
       </w:r>
     </w:p>
-    <w:p>
-      <w:pPr>
-        <w:jc w:val="center"/>
-      </w:pPr>
-      <w:r>
-        <w:rPr>
-          <w:noProof/>
-        </w:rPr>
-        <w:drawing>
-          <wp:inline distT="0" distB="0" distL="0" distR="0" wp14:anchorId="5308B440" wp14:editId="6019AA22">
-            <wp:extent cx="4882101" cy="2409564"/>
-            <wp:effectExtent l="0" t="0" r="0" b="0"/>
-            <wp:docPr id="1" name="Imagen 1" descr="Forma&#10;&#10;Descripción generada automáticamente con confianza media"/>
-            <wp:cNvGraphicFramePr>
-              <a:graphicFrameLocks xmlns:a="http://schemas.openxmlformats.org/drawingml/2006/main" noChangeAspect="1"/>
-            </wp:cNvGraphicFramePr>
-            <a:graphic xmlns:a="http://schemas.openxmlformats.org/drawingml/2006/main">
-              <a:graphicData uri="http://schemas.openxmlformats.org/drawingml/2006/picture">
-                <pic:pic xmlns:pic="http://schemas.openxmlformats.org/drawingml/2006/picture">
-                  <pic:nvPicPr>
-                    <pic:cNvPr id="1" name="Imagen 1" descr="Forma&#10;&#10;Descripción generada automáticamente con confianza media"/>
-                    <pic:cNvPicPr/>
-                  </pic:nvPicPr>
-                  <pic:blipFill>
-                    <a:blip r:embed="rId7" cstate="print">
-                      <a:extLst>
-                        <a:ext uri="{28A0092B-C50C-407E-A947-70E740481C1C}">
-                          <a14:useLocalDpi xmlns:a14="http://schemas.microsoft.com/office/drawing/2010/main" val="0"/>
-                        </a:ext>
-                      </a:extLst>
-                    </a:blip>
-                    <a:stretch>
-                      <a:fillRect/>
-                    </a:stretch>
-                  </pic:blipFill>
-                  <pic:spPr>
-                    <a:xfrm>
-                      <a:off x="0" y="0"/>
-                      <a:ext cx="4894527" cy="2415697"/>
-                    </a:xfrm>
-                    <a:prstGeom prst="rect">
-                      <a:avLst/>
-                    </a:prstGeom>
-                  </pic:spPr>
-                </pic:pic>
-              </a:graphicData>
-            </a:graphic>
-          </wp:inline>
-        </w:drawing>
-      </w:r>
-    </w:p>
-    <w:p/>
-    <w:p>
-      <w:r>
-        <w:t xml:space="preserve">Para ello tiene que confeccionar un programa sobre la plataforma Arduino UNO que permita posterior confeccionar una tabla de verdad en base a los valores obtenidos mediante UART. </w:t>
-      </w:r>
-    </w:p>
-    <w:p>
-      <w:r>
-        <w:t>Tenga en cuenta:</w:t>
-      </w:r>
-    </w:p>
-    <w:p>
-      <w:pPr>
-        <w:pStyle w:val="Prrafodelista"/>
-        <w:numPr>
-          <w:ilvl w:val="0"/>
-          <w:numId w:val="4"/>
-        </w:numPr>
-      </w:pPr>
-      <w:r>
-        <w:t>Los pines D3 y D4 determinan el comportamiento del pin D5.</w:t>
-      </w:r>
-    </w:p>
-    <w:p>
-      <w:pPr>
-        <w:pStyle w:val="Prrafodelista"/>
-        <w:numPr>
-          <w:ilvl w:val="0"/>
-          <w:numId w:val="4"/>
-        </w:numPr>
-      </w:pPr>
-      <w:r>
-        <w:t>Los pines D9 y D10 determinan el comportamiento del pin D11.</w:t>
-      </w:r>
-    </w:p>
-    <w:p>
-      <w:r>
-        <w:t>El programa debe permitir extraer toda la información necesaria para la confección las tablas de verdad de la puerta.</w:t>
-      </w:r>
-    </w:p>
-    <w:p>
-      <w:r>
-        <w:lastRenderedPageBreak/>
-        <w:t>Responda las siguientes preguntas:</w:t>
-      </w:r>
-    </w:p>
-    <w:p>
-      <w:pPr>
-        <w:pStyle w:val="Prrafodelista"/>
-        <w:numPr>
-          <w:ilvl w:val="0"/>
-          <w:numId w:val="4"/>
-        </w:numPr>
-      </w:pPr>
-      <w:r>
-        <w:t>¿Para qué son utilizadas las resistencias de los pines digitales que se encuentran conectados a tierra (GND)?</w:t>
-      </w:r>
-    </w:p>
-    <w:p>
-      <w:pPr>
-        <w:pStyle w:val="Prrafodelista"/>
-        <w:numPr>
-          <w:ilvl w:val="0"/>
-          <w:numId w:val="4"/>
-        </w:numPr>
-      </w:pPr>
-      <w:r>
-        <w:t>Según las tablas de verdad obtenida ¿Qué tipo de puerta lógica es la estudiada?</w:t>
-      </w:r>
-    </w:p>
-    <w:p>
-      <w:pPr>
-        <w:pStyle w:val="Prrafodelista"/>
-        <w:numPr>
-          <w:ilvl w:val="0"/>
-          <w:numId w:val="4"/>
-        </w:numPr>
-      </w:pPr>
-      <w:r>
-        <w:t xml:space="preserve">¿Cuál de </w:t>
-      </w:r>
-      <w:r>
-        <w:t xml:space="preserve">los </w:t>
-      </w:r>
-      <w:r>
-        <w:t xml:space="preserve">siguientes </w:t>
-      </w:r>
-      <w:r>
-        <w:t>IC corresponde al estudiado?</w:t>
-      </w:r>
-    </w:p>
-    <w:p>
-      <w:pPr>
-        <w:pStyle w:val="Prrafodelista"/>
-        <w:numPr>
-          <w:ilvl w:val="1"/>
-          <w:numId w:val="4"/>
-        </w:numPr>
-      </w:pPr>
-      <w:r>
-        <w:t>7400</w:t>
-      </w:r>
-    </w:p>
-    <w:p>
-      <w:pPr>
-        <w:pStyle w:val="Prrafodelista"/>
-        <w:numPr>
-          <w:ilvl w:val="1"/>
-          <w:numId w:val="4"/>
-        </w:numPr>
-      </w:pPr>
-      <w:r>
-        <w:t>7402</w:t>
-      </w:r>
-    </w:p>
-    <w:p>
-      <w:pPr>
-        <w:pStyle w:val="Prrafodelista"/>
-        <w:numPr>
-          <w:ilvl w:val="1"/>
-          <w:numId w:val="4"/>
-        </w:numPr>
-      </w:pPr>
-      <w:r>
-        <w:t>7404</w:t>
-      </w:r>
-    </w:p>
-    <w:p/>
     <w:tbl>
       <w:tblPr>
         <w:tblStyle w:val="Tablaconcuadrcula"/>
+        <w:tblpPr w:leftFromText="141" w:rightFromText="141" w:vertAnchor="text" w:horzAnchor="margin" w:tblpY="9"/>
         <w:tblW w:w="0" w:type="auto"/>
         <w:tblBorders>
           <w:top w:val="none" w:sz="0" w:space="0" w:color="auto"/>
@@ -349,6 +166,52 @@
             <w:pPr>
               <w:jc w:val="center"/>
             </w:pPr>
+            <w:r>
+              <w:rPr>
+                <w:noProof/>
+              </w:rPr>
+              <w:drawing>
+                <wp:inline distT="0" distB="0" distL="0" distR="0" wp14:anchorId="6692D8FC" wp14:editId="2A9B219A">
+                  <wp:extent cx="4882101" cy="2409564"/>
+                  <wp:effectExtent l="0" t="0" r="0" b="0"/>
+                  <wp:docPr id="1" name="Imagen 1" descr="Forma&#10;&#10;Descripción generada automáticamente con confianza media"/>
+                  <wp:cNvGraphicFramePr>
+                    <a:graphicFrameLocks xmlns:a="http://schemas.openxmlformats.org/drawingml/2006/main" noChangeAspect="1"/>
+                  </wp:cNvGraphicFramePr>
+                  <a:graphic xmlns:a="http://schemas.openxmlformats.org/drawingml/2006/main">
+                    <a:graphicData uri="http://schemas.openxmlformats.org/drawingml/2006/picture">
+                      <pic:pic xmlns:pic="http://schemas.openxmlformats.org/drawingml/2006/picture">
+                        <pic:nvPicPr>
+                          <pic:cNvPr id="1" name="Imagen 1" descr="Forma&#10;&#10;Descripción generada automáticamente con confianza media"/>
+                          <pic:cNvPicPr/>
+                        </pic:nvPicPr>
+                        <pic:blipFill>
+                          <a:blip r:embed="rId7" cstate="print">
+                            <a:extLst>
+                              <a:ext uri="{28A0092B-C50C-407E-A947-70E740481C1C}">
+                                <a14:useLocalDpi xmlns:a14="http://schemas.microsoft.com/office/drawing/2010/main" val="0"/>
+                              </a:ext>
+                            </a:extLst>
+                          </a:blip>
+                          <a:stretch>
+                            <a:fillRect/>
+                          </a:stretch>
+                        </pic:blipFill>
+                        <pic:spPr>
+                          <a:xfrm>
+                            <a:off x="0" y="0"/>
+                            <a:ext cx="4894527" cy="2415697"/>
+                          </a:xfrm>
+                          <a:prstGeom prst="rect">
+                            <a:avLst/>
+                          </a:prstGeom>
+                        </pic:spPr>
+                      </pic:pic>
+                    </a:graphicData>
+                  </a:graphic>
+                </wp:inline>
+              </w:drawing>
+            </w:r>
           </w:p>
         </w:tc>
       </w:tr>
@@ -368,7 +231,149 @@
         </w:tc>
       </w:tr>
     </w:tbl>
-    <w:p/>
+    <w:p>
+      <w:pPr>
+        <w:jc w:val="center"/>
+      </w:pPr>
+    </w:p>
+    <w:p>
+      <w:r>
+        <w:t xml:space="preserve">Para ello tiene que confeccionar un programa sobre la plataforma Arduino UNO que permita posterior confeccionar una tabla de verdad en base a los valores obtenidos mediante UART. </w:t>
+      </w:r>
+    </w:p>
+    <w:p>
+      <w:r>
+        <w:t>Tenga en cuenta:</w:t>
+      </w:r>
+    </w:p>
+    <w:p>
+      <w:pPr>
+        <w:pStyle w:val="Prrafodelista"/>
+        <w:numPr>
+          <w:ilvl w:val="0"/>
+          <w:numId w:val="4"/>
+        </w:numPr>
+      </w:pPr>
+      <w:r>
+        <w:t>Los pines D3 y D4 determinan el comportamiento del pin D5.</w:t>
+      </w:r>
+    </w:p>
+    <w:p>
+      <w:pPr>
+        <w:pStyle w:val="Prrafodelista"/>
+        <w:numPr>
+          <w:ilvl w:val="0"/>
+          <w:numId w:val="4"/>
+        </w:numPr>
+      </w:pPr>
+      <w:r>
+        <w:t>Los pines D9 y D10 determinan el comportamiento del pin D11.</w:t>
+      </w:r>
+    </w:p>
+    <w:p>
+      <w:r>
+        <w:t>El programa debe permitir extraer toda la información necesaria para la confección las tablas de verdad de la</w:t>
+      </w:r>
+      <w:r>
+        <w:t>s</w:t>
+      </w:r>
+      <w:r>
+        <w:t xml:space="preserve"> puerta</w:t>
+      </w:r>
+      <w:r>
+        <w:t>s lógicas estudiadas</w:t>
+      </w:r>
+      <w:r>
+        <w:t>.</w:t>
+      </w:r>
+    </w:p>
+    <w:p>
+      <w:r>
+        <w:lastRenderedPageBreak/>
+        <w:t>Responda las siguientes preguntas:</w:t>
+      </w:r>
+    </w:p>
+    <w:p>
+      <w:pPr>
+        <w:pStyle w:val="Prrafodelista"/>
+        <w:numPr>
+          <w:ilvl w:val="0"/>
+          <w:numId w:val="4"/>
+        </w:numPr>
+      </w:pPr>
+      <w:r>
+        <w:t>¿Para qué son utilizadas las resistencias de los pines digitales que se encuentran conectados a tierra (GND)?</w:t>
+      </w:r>
+    </w:p>
+    <w:p>
+      <w:pPr>
+        <w:pStyle w:val="Prrafodelista"/>
+        <w:numPr>
+          <w:ilvl w:val="0"/>
+          <w:numId w:val="4"/>
+        </w:numPr>
+      </w:pPr>
+      <w:r>
+        <w:t>Según las tablas de verdad obtenida ¿Qué tipo de puerta lógica es la estudiada?</w:t>
+      </w:r>
+    </w:p>
+    <w:p>
+      <w:pPr>
+        <w:pStyle w:val="Prrafodelista"/>
+        <w:numPr>
+          <w:ilvl w:val="0"/>
+          <w:numId w:val="4"/>
+        </w:numPr>
+      </w:pPr>
+      <w:r>
+        <w:t xml:space="preserve">¿Cuál de </w:t>
+      </w:r>
+      <w:r>
+        <w:t xml:space="preserve">los </w:t>
+      </w:r>
+      <w:r>
+        <w:t xml:space="preserve">siguientes </w:t>
+      </w:r>
+      <w:r>
+        <w:t>IC corresponde al estudiado?</w:t>
+      </w:r>
+    </w:p>
+    <w:p>
+      <w:pPr>
+        <w:pStyle w:val="Prrafodelista"/>
+        <w:numPr>
+          <w:ilvl w:val="1"/>
+          <w:numId w:val="4"/>
+        </w:numPr>
+      </w:pPr>
+      <w:r>
+        <w:t>7400</w:t>
+      </w:r>
+    </w:p>
+    <w:p>
+      <w:pPr>
+        <w:pStyle w:val="Prrafodelista"/>
+        <w:numPr>
+          <w:ilvl w:val="1"/>
+          <w:numId w:val="4"/>
+        </w:numPr>
+      </w:pPr>
+      <w:r>
+        <w:t>7402</w:t>
+      </w:r>
+    </w:p>
+    <w:p>
+      <w:pPr>
+        <w:pStyle w:val="Prrafodelista"/>
+        <w:numPr>
+          <w:ilvl w:val="1"/>
+          <w:numId w:val="4"/>
+        </w:numPr>
+      </w:pPr>
+      <w:r>
+        <w:t>7404</w:t>
+      </w:r>
+    </w:p>
     <w:p>
       <w:r>
         <w:t>Se evaluarán los</w:t>
@@ -424,40 +429,35 @@
     </w:p>
     <w:p>
       <w:pPr>
+        <w:pStyle w:val="Ttulo1"/>
+      </w:pPr>
+      <w:bookmarkStart w:id="2" w:name="fecha-de-entrega"/>
+      <w:bookmarkEnd w:id="1"/>
+      <w:r>
+        <w:t>Fecha de entrega</w:t>
+      </w:r>
+    </w:p>
+    <w:p>
+      <w:r>
+        <w:t>Para e</w:t>
+      </w:r>
+      <w:r>
+        <w:t xml:space="preserve">ste laboratorio asíncrono </w:t>
+      </w:r>
+      <w:r>
+        <w:t xml:space="preserve">se </w:t>
+      </w:r>
+      <w:r>
         <w:rPr>
           <w:b/>
-          <w:smallCaps/>
-          <w:color w:val="538135" w:themeColor="accent6" w:themeShade="BF"/>
-          <w:spacing w:val="5"/>
-          <w:sz w:val="32"/>
-          <w:szCs w:val="32"/>
-          <w:u w:val="single"/>
+          <w:bCs/>
+          <w:i/>
+          <w:iCs/>
         </w:rPr>
-      </w:pPr>
-      <w:r>
-        <w:br w:type="page"/>
-      </w:r>
-    </w:p>
-    <w:p>
-      <w:pPr>
-        <w:pStyle w:val="Ttulo1"/>
-      </w:pPr>
-      <w:bookmarkStart w:id="2" w:name="fecha-de-entrega"/>
-      <w:bookmarkEnd w:id="1"/>
-      <w:r>
-        <w:lastRenderedPageBreak/>
-        <w:t>Fecha de entrega</w:t>
-      </w:r>
-    </w:p>
-    <w:p>
-      <w:r>
-        <w:t>Para e</w:t>
-      </w:r>
-      <w:r>
-        <w:t xml:space="preserve">ste laboratorio asíncrono </w:t>
-      </w:r>
-      <w:r>
-        <w:t xml:space="preserve">se tiene una semana para realizar la actividad. Este laboratorio puede ser realizado en parejas. </w:t>
+        <w:t>tiene una semana</w:t>
+      </w:r>
+      <w:r>
+        <w:t xml:space="preserve"> para realizar la actividad. Este laboratorio puede ser realizado en parejas. </w:t>
       </w:r>
     </w:p>
     <w:p>
@@ -529,12 +529,18 @@
       </w:r>
     </w:p>
     <w:p>
+      <w:r>
+        <w:br w:type="page"/>
+      </w:r>
+    </w:p>
+    <w:p>
       <w:pPr>
         <w:pStyle w:val="Ttulo1"/>
       </w:pPr>
       <w:bookmarkStart w:id="3" w:name="evaluación"/>
       <w:bookmarkEnd w:id="2"/>
       <w:r>
+        <w:lastRenderedPageBreak/>
         <w:t>Evaluación</w:t>
       </w:r>
     </w:p>
@@ -771,16 +777,9 @@
               <w:spacing w:after="0"/>
               <w:jc w:val="left"/>
             </w:pPr>
-            <w:proofErr w:type="gramStart"/>
             <w:r>
-              <w:t>Programa .</w:t>
+              <w:t>Programa .ino</w:t>
             </w:r>
-            <w:proofErr w:type="spellStart"/>
-            <w:r>
-              <w:t>ino</w:t>
-            </w:r>
-            <w:proofErr w:type="spellEnd"/>
-            <w:proofErr w:type="gramEnd"/>
           </w:p>
         </w:tc>
         <w:tc>

</xml_diff>

<commit_message>
Corrección del diagrama de conexiones para el Lab.4. Comienzo de la presentación de lógica combinacional
</commit_message>
<xml_diff>
--- a/guias/Lab. 4 - Puerta lógica en IC.docx
+++ b/guias/Lab. 4 - Puerta lógica en IC.docx
@@ -7,8 +7,13 @@
         <w:pStyle w:val="Ttulo"/>
         <w:spacing w:after="0"/>
       </w:pPr>
-      <w:r>
-        <w:t xml:space="preserve">Lab. </w:t>
+      <w:proofErr w:type="spellStart"/>
+      <w:r>
+        <w:t>Lab</w:t>
+      </w:r>
+      <w:proofErr w:type="spellEnd"/>
+      <w:r>
+        <w:t xml:space="preserve">. </w:t>
       </w:r>
       <w:r>
         <w:t xml:space="preserve">4 </w:t>
@@ -137,6 +142,64 @@
       </w:r>
       <w:r>
         <w:t xml:space="preserve"> se encuentra integrada en el IC (circuito integrado) mostrado en la figura, sabiendo que esta puerta es de la familia 74xx.</w:t>
+      </w:r>
+    </w:p>
+    <w:p>
+      <w:pPr>
+        <w:jc w:val="center"/>
+      </w:pPr>
+      <w:r>
+        <w:rPr>
+          <w:noProof/>
+        </w:rPr>
+        <w:drawing>
+          <wp:inline distT="0" distB="0" distL="0" distR="0" wp14:anchorId="7F7E3FA6" wp14:editId="738B346F">
+            <wp:extent cx="4880281" cy="2404800"/>
+            <wp:effectExtent l="0" t="0" r="0" b="0"/>
+            <wp:docPr id="2" name="Imagen 2" descr="Forma&#10;&#10;Descripción generada automáticamente con confianza media"/>
+            <wp:cNvGraphicFramePr>
+              <a:graphicFrameLocks xmlns:a="http://schemas.openxmlformats.org/drawingml/2006/main" noChangeAspect="1"/>
+            </wp:cNvGraphicFramePr>
+            <a:graphic xmlns:a="http://schemas.openxmlformats.org/drawingml/2006/main">
+              <a:graphicData uri="http://schemas.openxmlformats.org/drawingml/2006/picture">
+                <pic:pic xmlns:pic="http://schemas.openxmlformats.org/drawingml/2006/picture">
+                  <pic:nvPicPr>
+                    <pic:cNvPr id="2" name="Imagen 2" descr="Forma&#10;&#10;Descripción generada automáticamente con confianza media"/>
+                    <pic:cNvPicPr>
+                      <a:picLocks noChangeAspect="1" noChangeArrowheads="1"/>
+                    </pic:cNvPicPr>
+                  </pic:nvPicPr>
+                  <pic:blipFill>
+                    <a:blip r:embed="rId7" cstate="print">
+                      <a:extLst>
+                        <a:ext uri="{28A0092B-C50C-407E-A947-70E740481C1C}">
+                          <a14:useLocalDpi xmlns:a14="http://schemas.microsoft.com/office/drawing/2010/main" val="0"/>
+                        </a:ext>
+                      </a:extLst>
+                    </a:blip>
+                    <a:srcRect/>
+                    <a:stretch>
+                      <a:fillRect/>
+                    </a:stretch>
+                  </pic:blipFill>
+                  <pic:spPr bwMode="auto">
+                    <a:xfrm>
+                      <a:off x="0" y="0"/>
+                      <a:ext cx="4880281" cy="2404800"/>
+                    </a:xfrm>
+                    <a:prstGeom prst="rect">
+                      <a:avLst/>
+                    </a:prstGeom>
+                    <a:noFill/>
+                    <a:ln>
+                      <a:noFill/>
+                    </a:ln>
+                  </pic:spPr>
+                </pic:pic>
+              </a:graphicData>
+            </a:graphic>
+          </wp:inline>
+        </w:drawing>
       </w:r>
     </w:p>
     <w:tbl>
@@ -166,52 +229,6 @@
             <w:pPr>
               <w:jc w:val="center"/>
             </w:pPr>
-            <w:r>
-              <w:rPr>
-                <w:noProof/>
-              </w:rPr>
-              <w:drawing>
-                <wp:inline distT="0" distB="0" distL="0" distR="0" wp14:anchorId="6692D8FC" wp14:editId="2A9B219A">
-                  <wp:extent cx="4882101" cy="2409564"/>
-                  <wp:effectExtent l="0" t="0" r="0" b="0"/>
-                  <wp:docPr id="1" name="Imagen 1" descr="Forma&#10;&#10;Descripción generada automáticamente con confianza media"/>
-                  <wp:cNvGraphicFramePr>
-                    <a:graphicFrameLocks xmlns:a="http://schemas.openxmlformats.org/drawingml/2006/main" noChangeAspect="1"/>
-                  </wp:cNvGraphicFramePr>
-                  <a:graphic xmlns:a="http://schemas.openxmlformats.org/drawingml/2006/main">
-                    <a:graphicData uri="http://schemas.openxmlformats.org/drawingml/2006/picture">
-                      <pic:pic xmlns:pic="http://schemas.openxmlformats.org/drawingml/2006/picture">
-                        <pic:nvPicPr>
-                          <pic:cNvPr id="1" name="Imagen 1" descr="Forma&#10;&#10;Descripción generada automáticamente con confianza media"/>
-                          <pic:cNvPicPr/>
-                        </pic:nvPicPr>
-                        <pic:blipFill>
-                          <a:blip r:embed="rId7" cstate="print">
-                            <a:extLst>
-                              <a:ext uri="{28A0092B-C50C-407E-A947-70E740481C1C}">
-                                <a14:useLocalDpi xmlns:a14="http://schemas.microsoft.com/office/drawing/2010/main" val="0"/>
-                              </a:ext>
-                            </a:extLst>
-                          </a:blip>
-                          <a:stretch>
-                            <a:fillRect/>
-                          </a:stretch>
-                        </pic:blipFill>
-                        <pic:spPr>
-                          <a:xfrm>
-                            <a:off x="0" y="0"/>
-                            <a:ext cx="4894527" cy="2415697"/>
-                          </a:xfrm>
-                          <a:prstGeom prst="rect">
-                            <a:avLst/>
-                          </a:prstGeom>
-                        </pic:spPr>
-                      </pic:pic>
-                    </a:graphicData>
-                  </a:graphic>
-                </wp:inline>
-              </w:drawing>
-            </w:r>
           </w:p>
         </w:tc>
       </w:tr>
@@ -272,6 +289,7 @@
     </w:p>
     <w:p>
       <w:r>
+        <w:lastRenderedPageBreak/>
         <w:t>El programa debe permitir extraer toda la información necesaria para la confección las tablas de verdad de la</w:t>
       </w:r>
       <w:r>
@@ -289,7 +307,6 @@
     </w:p>
     <w:p>
       <w:r>
-        <w:lastRenderedPageBreak/>
         <w:t>Responda las siguientes preguntas:</w:t>
       </w:r>
     </w:p>
@@ -777,9 +794,16 @@
               <w:spacing w:after="0"/>
               <w:jc w:val="left"/>
             </w:pPr>
+            <w:proofErr w:type="gramStart"/>
             <w:r>
-              <w:t>Programa .ino</w:t>
+              <w:t>Programa .</w:t>
             </w:r>
+            <w:proofErr w:type="spellStart"/>
+            <w:r>
+              <w:t>ino</w:t>
+            </w:r>
+            <w:proofErr w:type="spellEnd"/>
+            <w:proofErr w:type="gramEnd"/>
           </w:p>
         </w:tc>
         <w:tc>

</xml_diff>